<commit_message>
Tutorial 16- Unobtrusive Javascript
</commit_message>
<xml_diff>
--- a/Read it Carefully.docx
+++ b/Read it Carefully.docx
@@ -4,87 +4,48 @@
   <w:body>
     <w:p>
       <w:r>
-        <w:t>jQuery plugins: plugins means already created things by the developer which we can add to our website to make it more dynamic.</w:t>
+        <w:t>Unobtrusive Javascript means we should keep in mind three different working patterns while working with the js. And they are given as the following:</w:t>
       </w:r>
     </w:p>
     <w:p>
-      <w:r>
-        <w:t>There are two ways to use jQuery plugins and those are we can use CDN, that means we can use a link and it will pull the jQuery out of the internet which has already been developed. But if you don’t have any internet connection, this will not work.</w:t>
+      <w:pPr>
+        <w:ind w:left="360"/>
+      </w:pPr>
+      <w:r>
+        <w:t>1.Keep JS separate: Keep the javascript in the separate file. Only add the source of the js file to the HTML and work on js from a different file and we have been doing that for a while.</w:t>
       </w:r>
     </w:p>
     <w:p>
-      <w:r>
-        <w:t>Another way is to download the library or created theme, without downloading the whole library, you can choose what you will need for example: date,time etc. and only download those.</w:t>
+      <w:pPr>
+        <w:ind w:left="360"/>
+      </w:pPr>
+      <w:r>
+        <w:t>2. Namespace: When we will use javascript we should avoid global abatement that means global namespace so that different files cannot access the properties of the js</w:t>
+      </w:r>
+      <w:r>
+        <w:t>. We will declare an object and we will keep all the properties inside of that object so that different developers working on js does not collide with our properties. The less namespace we declare the better the code will be organized and less chance of colliding possibilities.</w:t>
       </w:r>
     </w:p>
     <w:p>
-      <w:r>
-        <w:t>But in this tutorial we will only work with the CDN and we will only use pre-made theme.</w:t>
+      <w:pPr>
+        <w:ind w:left="360"/>
+      </w:pPr>
+      <w:r>
+        <w:t>3.</w:t>
+      </w:r>
+      <w:r>
+        <w:t xml:space="preserve"> </w:t>
+      </w:r>
+      <w:r>
+        <w:t>Degrading Gracefully: When some users</w:t>
+      </w:r>
+      <w:r>
+        <w:t xml:space="preserve"> disable javascript features we should keep that in mind that our main design does not get affected.</w:t>
+      </w:r>
+      <w:r>
+        <w:t xml:space="preserve"> Javascript adds functionality but it is not the sole purpose of an web page so if user disable js our basic contents should be intact and that is called degrading gracefully</w:t>
       </w:r>
     </w:p>
-    <w:p>
-      <w:r>
-        <w:t>We will look through documentation and we will copy the code from those example of the documentation in this tutorial</w:t>
-      </w:r>
-    </w:p>
-    <w:p>
-      <w:r>
-        <w:t>For this tutorial just go to jquery.com then click on the yellow logo of UI then choose the option tab and view the source code in it</w:t>
-      </w:r>
-    </w:p>
-    <w:p>
-      <w:r>
-        <w:t>For jQuery UI theme downloa</w:t>
-      </w:r>
-      <w:r>
-        <w:t>d go to UI location then browse through download</w:t>
-      </w:r>
-      <w:r>
-        <w:t>. You can select the functionalities only and download custom theme just clicking on the component</w:t>
-      </w:r>
-    </w:p>
-    <w:p>
-      <w:r>
-        <w:t>For Themes go to the following link:</w:t>
-      </w:r>
-    </w:p>
-    <w:p>
-      <w:hyperlink r:id="rId4" w:history="1">
-        <w:r>
-          <w:rPr>
-            <w:rStyle w:val="Hyperlink"/>
-          </w:rPr>
-          <w:t>https://docs.microsoft.com/en-us/aspnet/ajax/cdn/jquery-ui/cdnjqueryui1817</w:t>
-        </w:r>
-      </w:hyperlink>
-    </w:p>
-    <w:p>
-      <w:r>
-        <w:t>we have copied the CSS from this link:</w:t>
-      </w:r>
-    </w:p>
-    <w:p>
-      <w:hyperlink r:id="rId5" w:history="1">
-        <w:r>
-          <w:rPr>
-            <w:rStyle w:val="Hyperlink"/>
-          </w:rPr>
-          <w:t>http://ajax.aspnetcdn.com/ajax/jquery.ui/1.8.17/themes/eggplant/jquery-ui.css</w:t>
-        </w:r>
-      </w:hyperlink>
-    </w:p>
-    <w:p>
-      <w:r>
-        <w:t>P.S: jQuery also works with CSS and it has built some library by working on CSS.</w:t>
-      </w:r>
-    </w:p>
-    <w:p/>
-    <w:p>
-      <w:r>
-        <w:t>THIS IS A FAILED TUTORIAL AND I COULD NOT COMPLETE THIS. AS I AM LITTLE ACQUAINTED WITH THE API DOCUMENTATION AND DO NOT KNOW PROPER USE OF CDN. BUT THIS TUTORIAL IS NOT NECESSARY IN MY OPINION</w:t>
-      </w:r>
-    </w:p>
-    <w:p/>
     <w:sectPr>
       <w:pgSz w:w="12240" w:h="15840"/>
       <w:pgMar w:top="1440" w:right="1440" w:bottom="1440" w:left="1440" w:header="720" w:footer="720" w:gutter="0"/>
@@ -93,6 +54,195 @@
     </w:sectPr>
   </w:body>
 </w:document>
+</file>
+
+<file path=word/numbering.xml><?xml version="1.0" encoding="utf-8"?>
+<w:numbering xmlns:ve="http://schemas.openxmlformats.org/markup-compatibility/2006" xmlns:o="urn:schemas-microsoft-com:office:office" xmlns:r="http://schemas.openxmlformats.org/officeDocument/2006/relationships" xmlns:m="http://schemas.openxmlformats.org/officeDocument/2006/math" xmlns:v="urn:schemas-microsoft-com:vml" xmlns:wp="http://schemas.openxmlformats.org/drawingml/2006/wordprocessingDrawing" xmlns:w10="urn:schemas-microsoft-com:office:word" xmlns:w="http://schemas.openxmlformats.org/wordprocessingml/2006/main" xmlns:wne="http://schemas.microsoft.com/office/word/2006/wordml">
+  <w:abstractNum w:abstractNumId="0">
+    <w:nsid w:val="0FDB77CB"/>
+    <w:multiLevelType w:val="hybridMultilevel"/>
+    <w:tmpl w:val="058E5F86"/>
+    <w:lvl w:ilvl="0" w:tplc="0409000F">
+      <w:start w:val="1"/>
+      <w:numFmt w:val="decimal"/>
+      <w:lvlText w:val="%1."/>
+      <w:lvlJc w:val="left"/>
+      <w:pPr>
+        <w:ind w:left="720" w:hanging="360"/>
+      </w:pPr>
+      <w:rPr>
+        <w:rFonts w:hint="default"/>
+      </w:rPr>
+    </w:lvl>
+    <w:lvl w:ilvl="1" w:tplc="04090019" w:tentative="1">
+      <w:start w:val="1"/>
+      <w:numFmt w:val="lowerLetter"/>
+      <w:lvlText w:val="%2."/>
+      <w:lvlJc w:val="left"/>
+      <w:pPr>
+        <w:ind w:left="1440" w:hanging="360"/>
+      </w:pPr>
+    </w:lvl>
+    <w:lvl w:ilvl="2" w:tplc="0409001B" w:tentative="1">
+      <w:start w:val="1"/>
+      <w:numFmt w:val="lowerRoman"/>
+      <w:lvlText w:val="%3."/>
+      <w:lvlJc w:val="right"/>
+      <w:pPr>
+        <w:ind w:left="2160" w:hanging="180"/>
+      </w:pPr>
+    </w:lvl>
+    <w:lvl w:ilvl="3" w:tplc="0409000F" w:tentative="1">
+      <w:start w:val="1"/>
+      <w:numFmt w:val="decimal"/>
+      <w:lvlText w:val="%4."/>
+      <w:lvlJc w:val="left"/>
+      <w:pPr>
+        <w:ind w:left="2880" w:hanging="360"/>
+      </w:pPr>
+    </w:lvl>
+    <w:lvl w:ilvl="4" w:tplc="04090019" w:tentative="1">
+      <w:start w:val="1"/>
+      <w:numFmt w:val="lowerLetter"/>
+      <w:lvlText w:val="%5."/>
+      <w:lvlJc w:val="left"/>
+      <w:pPr>
+        <w:ind w:left="3600" w:hanging="360"/>
+      </w:pPr>
+    </w:lvl>
+    <w:lvl w:ilvl="5" w:tplc="0409001B" w:tentative="1">
+      <w:start w:val="1"/>
+      <w:numFmt w:val="lowerRoman"/>
+      <w:lvlText w:val="%6."/>
+      <w:lvlJc w:val="right"/>
+      <w:pPr>
+        <w:ind w:left="4320" w:hanging="180"/>
+      </w:pPr>
+    </w:lvl>
+    <w:lvl w:ilvl="6" w:tplc="0409000F" w:tentative="1">
+      <w:start w:val="1"/>
+      <w:numFmt w:val="decimal"/>
+      <w:lvlText w:val="%7."/>
+      <w:lvlJc w:val="left"/>
+      <w:pPr>
+        <w:ind w:left="5040" w:hanging="360"/>
+      </w:pPr>
+    </w:lvl>
+    <w:lvl w:ilvl="7" w:tplc="04090019" w:tentative="1">
+      <w:start w:val="1"/>
+      <w:numFmt w:val="lowerLetter"/>
+      <w:lvlText w:val="%8."/>
+      <w:lvlJc w:val="left"/>
+      <w:pPr>
+        <w:ind w:left="5760" w:hanging="360"/>
+      </w:pPr>
+    </w:lvl>
+    <w:lvl w:ilvl="8" w:tplc="0409001B" w:tentative="1">
+      <w:start w:val="1"/>
+      <w:numFmt w:val="lowerRoman"/>
+      <w:lvlText w:val="%9."/>
+      <w:lvlJc w:val="right"/>
+      <w:pPr>
+        <w:ind w:left="6480" w:hanging="180"/>
+      </w:pPr>
+    </w:lvl>
+  </w:abstractNum>
+  <w:abstractNum w:abstractNumId="1">
+    <w:nsid w:val="186B6B09"/>
+    <w:multiLevelType w:val="hybridMultilevel"/>
+    <w:tmpl w:val="D792A53E"/>
+    <w:lvl w:ilvl="0" w:tplc="0409000F">
+      <w:start w:val="1"/>
+      <w:numFmt w:val="decimal"/>
+      <w:lvlText w:val="%1."/>
+      <w:lvlJc w:val="left"/>
+      <w:pPr>
+        <w:ind w:left="720" w:hanging="360"/>
+      </w:pPr>
+      <w:rPr>
+        <w:rFonts w:hint="default"/>
+      </w:rPr>
+    </w:lvl>
+    <w:lvl w:ilvl="1" w:tplc="04090019" w:tentative="1">
+      <w:start w:val="1"/>
+      <w:numFmt w:val="lowerLetter"/>
+      <w:lvlText w:val="%2."/>
+      <w:lvlJc w:val="left"/>
+      <w:pPr>
+        <w:ind w:left="1440" w:hanging="360"/>
+      </w:pPr>
+    </w:lvl>
+    <w:lvl w:ilvl="2" w:tplc="0409001B" w:tentative="1">
+      <w:start w:val="1"/>
+      <w:numFmt w:val="lowerRoman"/>
+      <w:lvlText w:val="%3."/>
+      <w:lvlJc w:val="right"/>
+      <w:pPr>
+        <w:ind w:left="2160" w:hanging="180"/>
+      </w:pPr>
+    </w:lvl>
+    <w:lvl w:ilvl="3" w:tplc="0409000F" w:tentative="1">
+      <w:start w:val="1"/>
+      <w:numFmt w:val="decimal"/>
+      <w:lvlText w:val="%4."/>
+      <w:lvlJc w:val="left"/>
+      <w:pPr>
+        <w:ind w:left="2880" w:hanging="360"/>
+      </w:pPr>
+    </w:lvl>
+    <w:lvl w:ilvl="4" w:tplc="04090019" w:tentative="1">
+      <w:start w:val="1"/>
+      <w:numFmt w:val="lowerLetter"/>
+      <w:lvlText w:val="%5."/>
+      <w:lvlJc w:val="left"/>
+      <w:pPr>
+        <w:ind w:left="3600" w:hanging="360"/>
+      </w:pPr>
+    </w:lvl>
+    <w:lvl w:ilvl="5" w:tplc="0409001B" w:tentative="1">
+      <w:start w:val="1"/>
+      <w:numFmt w:val="lowerRoman"/>
+      <w:lvlText w:val="%6."/>
+      <w:lvlJc w:val="right"/>
+      <w:pPr>
+        <w:ind w:left="4320" w:hanging="180"/>
+      </w:pPr>
+    </w:lvl>
+    <w:lvl w:ilvl="6" w:tplc="0409000F" w:tentative="1">
+      <w:start w:val="1"/>
+      <w:numFmt w:val="decimal"/>
+      <w:lvlText w:val="%7."/>
+      <w:lvlJc w:val="left"/>
+      <w:pPr>
+        <w:ind w:left="5040" w:hanging="360"/>
+      </w:pPr>
+    </w:lvl>
+    <w:lvl w:ilvl="7" w:tplc="04090019" w:tentative="1">
+      <w:start w:val="1"/>
+      <w:numFmt w:val="lowerLetter"/>
+      <w:lvlText w:val="%8."/>
+      <w:lvlJc w:val="left"/>
+      <w:pPr>
+        <w:ind w:left="5760" w:hanging="360"/>
+      </w:pPr>
+    </w:lvl>
+    <w:lvl w:ilvl="8" w:tplc="0409001B" w:tentative="1">
+      <w:start w:val="1"/>
+      <w:numFmt w:val="lowerRoman"/>
+      <w:lvlText w:val="%9."/>
+      <w:lvlJc w:val="right"/>
+      <w:pPr>
+        <w:ind w:left="6480" w:hanging="180"/>
+      </w:pPr>
+    </w:lvl>
+  </w:abstractNum>
+  <w:num w:numId="1">
+    <w:abstractNumId w:val="0"/>
+  </w:num>
+  <w:num w:numId="2">
+    <w:abstractNumId w:val="1"/>
+  </w:num>
+</w:numbering>
 </file>
 
 <file path=word/styles.xml><?xml version="1.0" encoding="utf-8"?>
@@ -254,7 +404,7 @@
   <w:style w:type="paragraph" w:default="1" w:styleId="Normal">
     <w:name w:val="Normal"/>
     <w:qFormat/>
-    <w:rsid w:val="00F57BCA"/>
+    <w:rsid w:val="007A6513"/>
   </w:style>
   <w:style w:type="character" w:default="1" w:styleId="DefaultParagraphFont">
     <w:name w:val="Default Paragraph Font"/>
@@ -284,16 +434,16 @@
     <w:semiHidden/>
     <w:unhideWhenUsed/>
   </w:style>
-  <w:style w:type="character" w:styleId="Hyperlink">
-    <w:name w:val="Hyperlink"/>
-    <w:basedOn w:val="DefaultParagraphFont"/>
-    <w:uiPriority w:val="99"/>
-    <w:unhideWhenUsed/>
-    <w:rsid w:val="004D014E"/>
-    <w:rPr>
-      <w:color w:val="0000FF" w:themeColor="hyperlink"/>
-      <w:u w:val="single"/>
-    </w:rPr>
+  <w:style w:type="paragraph" w:styleId="ListParagraph">
+    <w:name w:val="List Paragraph"/>
+    <w:basedOn w:val="Normal"/>
+    <w:uiPriority w:val="34"/>
+    <w:qFormat/>
+    <w:rsid w:val="000230FC"/>
+    <w:pPr>
+      <w:ind w:left="720"/>
+      <w:contextualSpacing/>
+    </w:pPr>
   </w:style>
 </w:styles>
 </file>

</xml_diff>

<commit_message>
Retrieving JSON with Javascript via AJAX
</commit_message>
<xml_diff>
--- a/Read it Carefully.docx
+++ b/Read it Carefully.docx
@@ -4,48 +4,86 @@
   <w:body>
     <w:p>
       <w:r>
-        <w:t>Unobtrusive Javascript means we should keep in mind three different working patterns while working with the js. And they are given as the following:</w:t>
-      </w:r>
-    </w:p>
-    <w:p>
-      <w:pPr>
-        <w:ind w:left="360"/>
-      </w:pPr>
-      <w:r>
-        <w:t>1.Keep JS separate: Keep the javascript in the separate file. Only add the source of the js file to the HTML and work on js from a different file and we have been doing that for a while.</w:t>
-      </w:r>
-    </w:p>
-    <w:p>
-      <w:pPr>
-        <w:ind w:left="360"/>
-      </w:pPr>
-      <w:r>
-        <w:t>2. Namespace: When we will use javascript we should avoid global abatement that means global namespace so that different files cannot access the properties of the js</w:t>
-      </w:r>
-      <w:r>
-        <w:t>. We will declare an object and we will keep all the properties inside of that object so that different developers working on js does not collide with our properties. The less namespace we declare the better the code will be organized and less chance of colliding possibilities.</w:t>
-      </w:r>
-    </w:p>
-    <w:p>
-      <w:pPr>
-        <w:ind w:left="360"/>
-      </w:pPr>
-      <w:r>
-        <w:t>3.</w:t>
-      </w:r>
-      <w:r>
-        <w:t xml:space="preserve"> </w:t>
-      </w:r>
-      <w:r>
-        <w:t>Degrading Gracefully: When some users</w:t>
-      </w:r>
-      <w:r>
-        <w:t xml:space="preserve"> disable javascript features we should keep that in mind that our main design does not get affected.</w:t>
-      </w:r>
-      <w:r>
-        <w:t xml:space="preserve"> Javascript adds functionality but it is not the sole purpose of an web page so if user disable js our basic contents should be intact and that is called degrading gracefully</w:t>
-      </w:r>
-    </w:p>
+        <w:t xml:space="preserve">JSON: JSON stands for javascript onject notation which can be worked easily with javascript </w:t>
+      </w:r>
+      <w:r>
+        <w:t>the notation is simple one is key and another one is value pair</w:t>
+      </w:r>
+      <w:r>
+        <w:t>.</w:t>
+      </w:r>
+    </w:p>
+    <w:p>
+      <w:r>
+        <w:t>{</w:t>
+      </w:r>
+    </w:p>
+    <w:p>
+      <w:r>
+        <w:t xml:space="preserve">    </w:t>
+      </w:r>
+      <w:r>
+        <w:t>“key1=”value pair1”,</w:t>
+      </w:r>
+    </w:p>
+    <w:p>
+      <w:r>
+        <w:t xml:space="preserve">    “</w:t>
+      </w:r>
+      <w:r>
+        <w:t>key1</w:t>
+      </w:r>
+      <w:r>
+        <w:t>”</w:t>
+      </w:r>
+      <w:r>
+        <w:t>=”value pair1</w:t>
+      </w:r>
+      <w:r>
+        <w:t>”</w:t>
+      </w:r>
+      <w:r>
+        <w:t>,</w:t>
+      </w:r>
+      <w:r>
+        <w:br/>
+      </w:r>
+      <w:r>
+        <w:br/>
+        <w:t>}</w:t>
+      </w:r>
+    </w:p>
+    <w:p>
+      <w:r>
+        <w:t>values are separated by commas</w:t>
+      </w:r>
+      <w:r>
+        <w:t>. It is a text format that makes easy to transfer data between client and the server without refreshing the whole page.</w:t>
+      </w:r>
+      <w:r>
+        <w:t xml:space="preserve"> It is an alternative format of XML, XML has become less popular because of the JSON</w:t>
+      </w:r>
+      <w:r>
+        <w:t>.</w:t>
+      </w:r>
+      <w:r>
+        <w:t xml:space="preserve"> Other reason is JSON is easy to parse, it can be passed in js variable and can be parse through that js</w:t>
+      </w:r>
+      <w:r>
+        <w:t xml:space="preserve"> by </w:t>
+      </w:r>
+    </w:p>
+    <w:p>
+      <w:r>
+        <w:t>JSON.parse(data)</w:t>
+      </w:r>
+    </w:p>
+    <w:p>
+      <w:r>
+        <w:t>If you want to learn JSON visit www.json.org</w:t>
+      </w:r>
+    </w:p>
+    <w:p/>
     <w:sectPr>
       <w:pgSz w:w="12240" w:h="15840"/>
       <w:pgMar w:top="1440" w:right="1440" w:bottom="1440" w:left="1440" w:header="720" w:footer="720" w:gutter="0"/>
@@ -54,195 +92,6 @@
     </w:sectPr>
   </w:body>
 </w:document>
-</file>
-
-<file path=word/numbering.xml><?xml version="1.0" encoding="utf-8"?>
-<w:numbering xmlns:ve="http://schemas.openxmlformats.org/markup-compatibility/2006" xmlns:o="urn:schemas-microsoft-com:office:office" xmlns:r="http://schemas.openxmlformats.org/officeDocument/2006/relationships" xmlns:m="http://schemas.openxmlformats.org/officeDocument/2006/math" xmlns:v="urn:schemas-microsoft-com:vml" xmlns:wp="http://schemas.openxmlformats.org/drawingml/2006/wordprocessingDrawing" xmlns:w10="urn:schemas-microsoft-com:office:word" xmlns:w="http://schemas.openxmlformats.org/wordprocessingml/2006/main" xmlns:wne="http://schemas.microsoft.com/office/word/2006/wordml">
-  <w:abstractNum w:abstractNumId="0">
-    <w:nsid w:val="0FDB77CB"/>
-    <w:multiLevelType w:val="hybridMultilevel"/>
-    <w:tmpl w:val="058E5F86"/>
-    <w:lvl w:ilvl="0" w:tplc="0409000F">
-      <w:start w:val="1"/>
-      <w:numFmt w:val="decimal"/>
-      <w:lvlText w:val="%1."/>
-      <w:lvlJc w:val="left"/>
-      <w:pPr>
-        <w:ind w:left="720" w:hanging="360"/>
-      </w:pPr>
-      <w:rPr>
-        <w:rFonts w:hint="default"/>
-      </w:rPr>
-    </w:lvl>
-    <w:lvl w:ilvl="1" w:tplc="04090019" w:tentative="1">
-      <w:start w:val="1"/>
-      <w:numFmt w:val="lowerLetter"/>
-      <w:lvlText w:val="%2."/>
-      <w:lvlJc w:val="left"/>
-      <w:pPr>
-        <w:ind w:left="1440" w:hanging="360"/>
-      </w:pPr>
-    </w:lvl>
-    <w:lvl w:ilvl="2" w:tplc="0409001B" w:tentative="1">
-      <w:start w:val="1"/>
-      <w:numFmt w:val="lowerRoman"/>
-      <w:lvlText w:val="%3."/>
-      <w:lvlJc w:val="right"/>
-      <w:pPr>
-        <w:ind w:left="2160" w:hanging="180"/>
-      </w:pPr>
-    </w:lvl>
-    <w:lvl w:ilvl="3" w:tplc="0409000F" w:tentative="1">
-      <w:start w:val="1"/>
-      <w:numFmt w:val="decimal"/>
-      <w:lvlText w:val="%4."/>
-      <w:lvlJc w:val="left"/>
-      <w:pPr>
-        <w:ind w:left="2880" w:hanging="360"/>
-      </w:pPr>
-    </w:lvl>
-    <w:lvl w:ilvl="4" w:tplc="04090019" w:tentative="1">
-      <w:start w:val="1"/>
-      <w:numFmt w:val="lowerLetter"/>
-      <w:lvlText w:val="%5."/>
-      <w:lvlJc w:val="left"/>
-      <w:pPr>
-        <w:ind w:left="3600" w:hanging="360"/>
-      </w:pPr>
-    </w:lvl>
-    <w:lvl w:ilvl="5" w:tplc="0409001B" w:tentative="1">
-      <w:start w:val="1"/>
-      <w:numFmt w:val="lowerRoman"/>
-      <w:lvlText w:val="%6."/>
-      <w:lvlJc w:val="right"/>
-      <w:pPr>
-        <w:ind w:left="4320" w:hanging="180"/>
-      </w:pPr>
-    </w:lvl>
-    <w:lvl w:ilvl="6" w:tplc="0409000F" w:tentative="1">
-      <w:start w:val="1"/>
-      <w:numFmt w:val="decimal"/>
-      <w:lvlText w:val="%7."/>
-      <w:lvlJc w:val="left"/>
-      <w:pPr>
-        <w:ind w:left="5040" w:hanging="360"/>
-      </w:pPr>
-    </w:lvl>
-    <w:lvl w:ilvl="7" w:tplc="04090019" w:tentative="1">
-      <w:start w:val="1"/>
-      <w:numFmt w:val="lowerLetter"/>
-      <w:lvlText w:val="%8."/>
-      <w:lvlJc w:val="left"/>
-      <w:pPr>
-        <w:ind w:left="5760" w:hanging="360"/>
-      </w:pPr>
-    </w:lvl>
-    <w:lvl w:ilvl="8" w:tplc="0409001B" w:tentative="1">
-      <w:start w:val="1"/>
-      <w:numFmt w:val="lowerRoman"/>
-      <w:lvlText w:val="%9."/>
-      <w:lvlJc w:val="right"/>
-      <w:pPr>
-        <w:ind w:left="6480" w:hanging="180"/>
-      </w:pPr>
-    </w:lvl>
-  </w:abstractNum>
-  <w:abstractNum w:abstractNumId="1">
-    <w:nsid w:val="186B6B09"/>
-    <w:multiLevelType w:val="hybridMultilevel"/>
-    <w:tmpl w:val="D792A53E"/>
-    <w:lvl w:ilvl="0" w:tplc="0409000F">
-      <w:start w:val="1"/>
-      <w:numFmt w:val="decimal"/>
-      <w:lvlText w:val="%1."/>
-      <w:lvlJc w:val="left"/>
-      <w:pPr>
-        <w:ind w:left="720" w:hanging="360"/>
-      </w:pPr>
-      <w:rPr>
-        <w:rFonts w:hint="default"/>
-      </w:rPr>
-    </w:lvl>
-    <w:lvl w:ilvl="1" w:tplc="04090019" w:tentative="1">
-      <w:start w:val="1"/>
-      <w:numFmt w:val="lowerLetter"/>
-      <w:lvlText w:val="%2."/>
-      <w:lvlJc w:val="left"/>
-      <w:pPr>
-        <w:ind w:left="1440" w:hanging="360"/>
-      </w:pPr>
-    </w:lvl>
-    <w:lvl w:ilvl="2" w:tplc="0409001B" w:tentative="1">
-      <w:start w:val="1"/>
-      <w:numFmt w:val="lowerRoman"/>
-      <w:lvlText w:val="%3."/>
-      <w:lvlJc w:val="right"/>
-      <w:pPr>
-        <w:ind w:left="2160" w:hanging="180"/>
-      </w:pPr>
-    </w:lvl>
-    <w:lvl w:ilvl="3" w:tplc="0409000F" w:tentative="1">
-      <w:start w:val="1"/>
-      <w:numFmt w:val="decimal"/>
-      <w:lvlText w:val="%4."/>
-      <w:lvlJc w:val="left"/>
-      <w:pPr>
-        <w:ind w:left="2880" w:hanging="360"/>
-      </w:pPr>
-    </w:lvl>
-    <w:lvl w:ilvl="4" w:tplc="04090019" w:tentative="1">
-      <w:start w:val="1"/>
-      <w:numFmt w:val="lowerLetter"/>
-      <w:lvlText w:val="%5."/>
-      <w:lvlJc w:val="left"/>
-      <w:pPr>
-        <w:ind w:left="3600" w:hanging="360"/>
-      </w:pPr>
-    </w:lvl>
-    <w:lvl w:ilvl="5" w:tplc="0409001B" w:tentative="1">
-      <w:start w:val="1"/>
-      <w:numFmt w:val="lowerRoman"/>
-      <w:lvlText w:val="%6."/>
-      <w:lvlJc w:val="right"/>
-      <w:pPr>
-        <w:ind w:left="4320" w:hanging="180"/>
-      </w:pPr>
-    </w:lvl>
-    <w:lvl w:ilvl="6" w:tplc="0409000F" w:tentative="1">
-      <w:start w:val="1"/>
-      <w:numFmt w:val="decimal"/>
-      <w:lvlText w:val="%7."/>
-      <w:lvlJc w:val="left"/>
-      <w:pPr>
-        <w:ind w:left="5040" w:hanging="360"/>
-      </w:pPr>
-    </w:lvl>
-    <w:lvl w:ilvl="7" w:tplc="04090019" w:tentative="1">
-      <w:start w:val="1"/>
-      <w:numFmt w:val="lowerLetter"/>
-      <w:lvlText w:val="%8."/>
-      <w:lvlJc w:val="left"/>
-      <w:pPr>
-        <w:ind w:left="5760" w:hanging="360"/>
-      </w:pPr>
-    </w:lvl>
-    <w:lvl w:ilvl="8" w:tplc="0409001B" w:tentative="1">
-      <w:start w:val="1"/>
-      <w:numFmt w:val="lowerRoman"/>
-      <w:lvlText w:val="%9."/>
-      <w:lvlJc w:val="right"/>
-      <w:pPr>
-        <w:ind w:left="6480" w:hanging="180"/>
-      </w:pPr>
-    </w:lvl>
-  </w:abstractNum>
-  <w:num w:numId="1">
-    <w:abstractNumId w:val="0"/>
-  </w:num>
-  <w:num w:numId="2">
-    <w:abstractNumId w:val="1"/>
-  </w:num>
-</w:numbering>
 </file>
 
 <file path=word/styles.xml><?xml version="1.0" encoding="utf-8"?>
@@ -404,7 +253,7 @@
   <w:style w:type="paragraph" w:default="1" w:styleId="Normal">
     <w:name w:val="Normal"/>
     <w:qFormat/>
-    <w:rsid w:val="007A6513"/>
+    <w:rsid w:val="00035786"/>
   </w:style>
   <w:style w:type="character" w:default="1" w:styleId="DefaultParagraphFont">
     <w:name w:val="Default Paragraph Font"/>
@@ -433,17 +282,6 @@
     <w:uiPriority w:val="99"/>
     <w:semiHidden/>
     <w:unhideWhenUsed/>
-  </w:style>
-  <w:style w:type="paragraph" w:styleId="ListParagraph">
-    <w:name w:val="List Paragraph"/>
-    <w:basedOn w:val="Normal"/>
-    <w:uiPriority w:val="34"/>
-    <w:qFormat/>
-    <w:rsid w:val="000230FC"/>
-    <w:pPr>
-      <w:ind w:left="720"/>
-      <w:contextualSpacing/>
-    </w:pPr>
   </w:style>
 </w:styles>
 </file>

</xml_diff>